<commit_message>
version template laptop tablet ok, nom domaine et service ok, request api ok
</commit_message>
<xml_diff>
--- a/templates/template_installer_Laptop_ou_Tablet.docx
+++ b/templates/template_installer_Laptop_ou_Tablet.docx
@@ -11,35 +11,70 @@
         </w:rPr>
       </w:pPr>
       <w:r>
+        <w:rPr/>
+        <w:drawing>
+          <wp:inline distT="0" distB="0" distL="0" distR="0">
+            <wp:extent cx="1862455" cy="515620"/>
+            <wp:effectExtent l="0" t="0" r="0" b="0"/>
+            <wp:docPr id="1" name="Image1" descr=""/>
+            <wp:cNvGraphicFramePr>
+              <a:graphicFrameLocks xmlns:a="http://schemas.openxmlformats.org/drawingml/2006/main" noChangeAspect="1"/>
+            </wp:cNvGraphicFramePr>
+            <a:graphic xmlns:a="http://schemas.openxmlformats.org/drawingml/2006/main">
+              <a:graphicData uri="http://schemas.openxmlformats.org/drawingml/2006/picture">
+                <pic:pic xmlns:pic="http://schemas.openxmlformats.org/drawingml/2006/picture">
+                  <pic:nvPicPr>
+                    <pic:cNvPr id="1" name="Image1" descr=""/>
+                    <pic:cNvPicPr>
+                      <a:picLocks noChangeAspect="1" noChangeArrowheads="1"/>
+                    </pic:cNvPicPr>
+                  </pic:nvPicPr>
+                  <pic:blipFill>
+                    <a:blip r:embed="rId2"/>
+                    <a:stretch>
+                      <a:fillRect/>
+                    </a:stretch>
+                  </pic:blipFill>
+                  <pic:spPr bwMode="auto">
+                    <a:xfrm>
+                      <a:off x="0" y="0"/>
+                      <a:ext cx="1862455" cy="515620"/>
+                    </a:xfrm>
+                    <a:prstGeom prst="rect">
+                      <a:avLst/>
+                    </a:prstGeom>
+                  </pic:spPr>
+                </pic:pic>
+              </a:graphicData>
+            </a:graphic>
+          </wp:inline>
+        </w:drawing>
+      </w:r>
+      <w:r>
         <w:rPr>
           <w:rFonts w:cs="Arial" w:ascii="Arial" w:hAnsi="Arial"/>
           <w:b/>
           <w:bCs/>
           <w:lang w:val="fr-CH"/>
         </w:rPr>
-        <w:t xml:space="preserve">                                                                            </w:t>
+        <w:t xml:space="preserve">                                                                      </w:t>
       </w:r>
     </w:p>
     <w:p>
       <w:pPr>
         <w:pStyle w:val="Normal"/>
-        <w:tabs>
-          <w:tab w:val="left" w:pos="1418" w:leader="none"/>
-          <w:tab w:val="right" w:pos="8490" w:leader="none"/>
-        </w:tabs>
+        <w:widowControl/>
+        <w:tabs>
+          <w:tab w:val="clear" w:pos="1418"/>
+          <w:tab w:val="left" w:pos="4875" w:leader="none"/>
+        </w:tabs>
+        <w:suppressAutoHyphens w:val="true"/>
+        <w:bidi w:val="0"/>
+        <w:spacing w:before="170" w:after="0"/>
+        <w:ind w:hanging="0" w:left="0" w:right="0"/>
+        <w:jc w:val="left"/>
         <w:rPr/>
       </w:pPr>
-      <w:r>
-        <w:rPr>
-          <w:rFonts w:eastAsia="Times New Roman" w:cs="Times New Roman"/>
-          <w:color w:val="auto"/>
-          <w:kern w:val="0"/>
-          <w:sz w:val="24"/>
-          <w:szCs w:val="24"/>
-          <w:lang w:val="fr-FR" w:eastAsia="fr-FR" w:bidi="ar-SA"/>
-        </w:rPr>
-        <w:t xml:space="preserve">Nom Technicien : </w:t>
-      </w:r>
       <w:r>
         <w:rPr>
           <w:rFonts w:eastAsia="Times New Roman" w:cs="Times New Roman"/>
@@ -51,19 +86,21 @@
           <w:szCs w:val="24"/>
           <w:lang w:val="fr-FR" w:eastAsia="fr-FR" w:bidi="ar-SA"/>
         </w:rPr>
-        <w:t>{{Nom_T1}}</w:t>
-        <w:tab/>
+        <w:t>Nom Technicien :</w:t>
       </w:r>
       <w:r>
         <w:rPr>
           <w:rFonts w:eastAsia="Times New Roman" w:cs="Times New Roman"/>
+          <w:b w:val="false"/>
+          <w:bCs w:val="false"/>
           <w:color w:val="auto"/>
           <w:kern w:val="0"/>
           <w:sz w:val="24"/>
           <w:szCs w:val="24"/>
           <w:lang w:val="fr-FR" w:eastAsia="fr-FR" w:bidi="ar-SA"/>
         </w:rPr>
-        <w:t xml:space="preserve">Nom Utilisateur/trice : </w:t>
+        <w:t xml:space="preserve"> {{Nom_T1}}</w:t>
+        <w:tab/>
       </w:r>
       <w:r>
         <w:rPr>
@@ -76,19 +113,8 @@
           <w:szCs w:val="24"/>
           <w:lang w:val="fr-FR" w:eastAsia="fr-FR" w:bidi="ar-SA"/>
         </w:rPr>
-        <w:t>{{Used_by1}}</w:t>
-      </w:r>
-    </w:p>
-    <w:p>
-      <w:pPr>
-        <w:pStyle w:val="Normal"/>
-        <w:tabs>
-          <w:tab w:val="clear" w:pos="1418"/>
-          <w:tab w:val="left" w:pos="0" w:leader="none"/>
-          <w:tab w:val="right" w:pos="8490" w:leader="none"/>
-        </w:tabs>
-        <w:rPr/>
-      </w:pPr>
+        <w:t xml:space="preserve">Nom Utilisateur/trice : </w:t>
+      </w:r>
       <w:r>
         <w:rPr>
           <w:rFonts w:eastAsia="Times New Roman" w:cs="Times New Roman"/>
@@ -100,8 +126,24 @@
           <w:szCs w:val="24"/>
           <w:lang w:val="fr-FR" w:eastAsia="fr-FR" w:bidi="ar-SA"/>
         </w:rPr>
-        <w:t xml:space="preserve">Modèle Ordinateur : </w:t>
-      </w:r>
+        <w:t>{{Used_by1}}</w:t>
+      </w:r>
+    </w:p>
+    <w:p>
+      <w:pPr>
+        <w:pStyle w:val="Normal"/>
+        <w:widowControl/>
+        <w:tabs>
+          <w:tab w:val="clear" w:pos="1418"/>
+          <w:tab w:val="left" w:pos="4875" w:leader="none"/>
+        </w:tabs>
+        <w:suppressAutoHyphens w:val="true"/>
+        <w:bidi w:val="0"/>
+        <w:spacing w:before="0" w:after="0"/>
+        <w:ind w:hanging="0" w:left="0" w:right="0"/>
+        <w:jc w:val="left"/>
+        <w:rPr/>
+      </w:pPr>
       <w:r>
         <w:rPr>
           <w:rFonts w:eastAsia="Times New Roman" w:cs="Times New Roman"/>
@@ -113,7 +155,7 @@
           <w:szCs w:val="24"/>
           <w:lang w:val="fr-FR" w:eastAsia="fr-FR" w:bidi="ar-SA"/>
         </w:rPr>
-        <w:t>{{Modèle}}</w:t>
+        <w:t>Modèle Ordinateur :</w:t>
       </w:r>
       <w:r>
         <w:rPr>
@@ -126,9 +168,8 @@
           <w:szCs w:val="24"/>
           <w:lang w:val="fr-FR" w:eastAsia="fr-FR" w:bidi="ar-SA"/>
         </w:rPr>
-        <w:t xml:space="preserve"> </w:t>
+        <w:t xml:space="preserve"> {{Modèle}} </w:t>
         <w:tab/>
-        <w:t xml:space="preserve">Direction : </w:t>
       </w:r>
       <w:r>
         <w:rPr>
@@ -141,17 +182,9 @@
           <w:szCs w:val="24"/>
           <w:lang w:val="fr-FR" w:eastAsia="fr-FR" w:bidi="ar-SA"/>
         </w:rPr>
-        <w:t>{{Direction}}</w:t>
-      </w:r>
-    </w:p>
-    <w:p>
-      <w:pPr>
-        <w:pStyle w:val="Normal"/>
-        <w:tabs>
-          <w:tab w:val="clear" w:pos="1418"/>
-          <w:tab w:val="left" w:pos="0" w:leader="none"/>
-          <w:tab w:val="right" w:pos="8490" w:leader="none"/>
-        </w:tabs>
+        <w:t>Direction :</w:t>
+      </w:r>
+      <w:r>
         <w:rPr>
           <w:rFonts w:eastAsia="Times New Roman" w:cs="Times New Roman"/>
           <w:b w:val="false"/>
@@ -162,20 +195,24 @@
           <w:szCs w:val="24"/>
           <w:lang w:val="fr-FR" w:eastAsia="fr-FR" w:bidi="ar-SA"/>
         </w:rPr>
-      </w:pPr>
-      <w:r>
-        <w:rPr>
-          <w:rFonts w:eastAsia="Times New Roman" w:cs="Times New Roman"/>
-          <w:b w:val="false"/>
-          <w:bCs w:val="false"/>
-          <w:color w:val="auto"/>
-          <w:kern w:val="0"/>
-          <w:sz w:val="24"/>
-          <w:szCs w:val="24"/>
-          <w:lang w:val="fr-FR" w:eastAsia="fr-FR" w:bidi="ar-SA"/>
-        </w:rPr>
-        <w:t xml:space="preserve">Numéro de série : </w:t>
-      </w:r>
+        <w:t xml:space="preserve"> {{Direction}}</w:t>
+      </w:r>
+    </w:p>
+    <w:p>
+      <w:pPr>
+        <w:pStyle w:val="Normal"/>
+        <w:widowControl/>
+        <w:tabs>
+          <w:tab w:val="clear" w:pos="1418"/>
+          <w:tab w:val="left" w:pos="4875" w:leader="none"/>
+        </w:tabs>
+        <w:suppressAutoHyphens w:val="true"/>
+        <w:bidi w:val="0"/>
+        <w:spacing w:before="0" w:after="0"/>
+        <w:ind w:hanging="0" w:left="0" w:right="0"/>
+        <w:jc w:val="left"/>
+        <w:rPr/>
+      </w:pPr>
       <w:r>
         <w:rPr>
           <w:rFonts w:eastAsia="Times New Roman" w:cs="Times New Roman"/>
@@ -187,7 +224,7 @@
           <w:szCs w:val="24"/>
           <w:lang w:val="fr-FR" w:eastAsia="fr-FR" w:bidi="ar-SA"/>
         </w:rPr>
-        <w:t xml:space="preserve">{{Numéro_de_série}} </w:t>
+        <w:t>Numéro de série :</w:t>
       </w:r>
       <w:r>
         <w:rPr>
@@ -200,8 +237,8 @@
           <w:szCs w:val="24"/>
           <w:lang w:val="fr-FR" w:eastAsia="fr-FR" w:bidi="ar-SA"/>
         </w:rPr>
+        <w:t xml:space="preserve"> {{Numéro_de_série}} </w:t>
         <w:tab/>
-        <w:t xml:space="preserve">Nom du service : </w:t>
       </w:r>
       <w:r>
         <w:rPr>
@@ -214,14 +251,11 @@
           <w:szCs w:val="24"/>
           <w:lang w:val="fr-FR" w:eastAsia="fr-FR" w:bidi="ar-SA"/>
         </w:rPr>
-        <w:t>{{Nom du service}}</w:t>
-      </w:r>
-    </w:p>
-    <w:p>
-      <w:pPr>
-        <w:pStyle w:val="Normal"/>
-        <w:rPr>
-          <w:rFonts w:ascii="Times New Roman" w:hAnsi="Times New Roman" w:eastAsia="Times New Roman" w:cs="Times New Roman"/>
+        <w:t>Nom du service :</w:t>
+      </w:r>
+      <w:r>
+        <w:rPr>
+          <w:rFonts w:eastAsia="Times New Roman" w:cs="Times New Roman"/>
           <w:b w:val="false"/>
           <w:bCs w:val="false"/>
           <w:color w:val="auto"/>
@@ -230,10 +264,14 @@
           <w:szCs w:val="24"/>
           <w:lang w:val="fr-FR" w:eastAsia="fr-FR" w:bidi="ar-SA"/>
         </w:rPr>
-      </w:pPr>
-      <w:r>
-        <w:rPr>
-          <w:rFonts w:eastAsia="Times New Roman" w:cs="Times New Roman"/>
+        <w:t xml:space="preserve"> {{Nom du service}}</w:t>
+      </w:r>
+    </w:p>
+    <w:p>
+      <w:pPr>
+        <w:pStyle w:val="Normal"/>
+        <w:rPr>
+          <w:rFonts w:ascii="Times New Roman" w:hAnsi="Times New Roman" w:eastAsia="Times New Roman" w:cs="Times New Roman"/>
           <w:b w:val="false"/>
           <w:bCs w:val="false"/>
           <w:color w:val="auto"/>
@@ -242,6 +280,18 @@
           <w:szCs w:val="24"/>
           <w:lang w:val="fr-FR" w:eastAsia="fr-FR" w:bidi="ar-SA"/>
         </w:rPr>
+      </w:pPr>
+      <w:r>
+        <w:rPr>
+          <w:rFonts w:eastAsia="Times New Roman" w:cs="Times New Roman"/>
+          <w:b w:val="false"/>
+          <w:bCs w:val="false"/>
+          <w:color w:val="auto"/>
+          <w:kern w:val="0"/>
+          <w:sz w:val="24"/>
+          <w:szCs w:val="24"/>
+          <w:lang w:val="fr-FR" w:eastAsia="fr-FR" w:bidi="ar-SA"/>
+        </w:rPr>
       </w:r>
     </w:p>
     <w:p>
@@ -268,26 +318,24 @@
       <w:pPr>
         <w:pStyle w:val="Normal"/>
         <w:rPr>
-          <w:rFonts w:ascii="Arial" w:hAnsi="Arial" w:cs="Arial"/>
-          <w:b/>
-          <w:bCs/>
+          <w:b w:val="false"/>
+          <w:bCs w:val="false"/>
+        </w:rPr>
+      </w:pPr>
+      <w:r>
+        <w:rPr>
+          <w:rFonts w:eastAsia="MS Gothic" w:cs="Arial" w:ascii="MS Gothic" w:hAnsi="MS Gothic"/>
+          <w:b w:val="false"/>
+          <w:bCs w:val="false"/>
           <w:lang w:val="en-US"/>
         </w:rPr>
-      </w:pPr>
-      <w:r>
-        <w:rPr>
-          <w:rFonts w:eastAsia="MS Gothic" w:cs="Arial" w:ascii="MS Gothic" w:hAnsi="MS Gothic"/>
-          <w:b/>
-          <w:bCs/>
-          <w:lang w:val="en-US"/>
-        </w:rPr>
         <w:t xml:space="preserve">{{b_Wupdate}} </w:t>
       </w:r>
       <w:r>
         <w:rPr>
           <w:rFonts w:cs="Arial" w:ascii="Arial" w:hAnsi="Arial"/>
-          <w:b/>
-          <w:bCs/>
+          <w:b w:val="false"/>
+          <w:bCs w:val="false"/>
           <w:lang w:val="en-US"/>
         </w:rPr>
         <w:t>Windows Update</w:t>
@@ -299,8 +347,8 @@
       <w:r>
         <w:rPr>
           <w:rFonts w:eastAsia="MS Gothic" w:cs="Arial" w:ascii="MS Gothic" w:hAnsi="MS Gothic"/>
-          <w:b/>
-          <w:bCs/>
+          <w:b w:val="false"/>
+          <w:bCs w:val="false"/>
           <w:lang w:val="en-US"/>
         </w:rPr>
         <w:t>{{b_Lvantage}}</w:t>
@@ -308,8 +356,8 @@
       <w:r>
         <w:rPr>
           <w:rFonts w:cs="Arial" w:ascii="Arial" w:hAnsi="Arial"/>
-          <w:b/>
-          <w:bCs/>
+          <w:b w:val="false"/>
+          <w:bCs w:val="false"/>
           <w:lang w:val="en-US"/>
         </w:rPr>
         <w:t xml:space="preserve"> Lenovo Vantage</w:t>
@@ -320,8 +368,8 @@
       <w:r>
         <w:rPr>
           <w:rFonts w:eastAsia="MS Gothic" w:cs="Arial" w:ascii="MS Gothic" w:hAnsi="MS Gothic"/>
-          <w:b/>
-          <w:bCs/>
+          <w:b w:val="false"/>
+          <w:bCs w:val="false"/>
           <w:lang w:val="en-US"/>
         </w:rPr>
         <w:t>{{b_Dell}}</w:t>
@@ -329,8 +377,8 @@
       <w:r>
         <w:rPr>
           <w:rFonts w:cs="Arial" w:ascii="Arial" w:hAnsi="Arial"/>
-          <w:b/>
-          <w:bCs/>
+          <w:b w:val="false"/>
+          <w:bCs w:val="false"/>
           <w:lang w:val="en-US"/>
         </w:rPr>
         <w:t xml:space="preserve">  Dell Command Update </w:t>
@@ -340,26 +388,24 @@
       <w:pPr>
         <w:pStyle w:val="Normal"/>
         <w:rPr>
-          <w:rFonts w:ascii="Arial" w:hAnsi="Arial" w:cs="Arial"/>
-          <w:b/>
-          <w:bCs/>
+          <w:b w:val="false"/>
+          <w:bCs w:val="false"/>
+        </w:rPr>
+      </w:pPr>
+      <w:r>
+        <w:rPr>
+          <w:rFonts w:eastAsia="MS Gothic" w:cs="Arial" w:ascii="MS Gothic" w:hAnsi="MS Gothic"/>
+          <w:b w:val="false"/>
+          <w:bCs w:val="false"/>
           <w:lang w:val="en-US"/>
         </w:rPr>
-      </w:pPr>
-      <w:r>
-        <w:rPr>
-          <w:rFonts w:eastAsia="MS Gothic" w:cs="Arial" w:ascii="MS Gothic" w:hAnsi="MS Gothic"/>
-          <w:b/>
-          <w:bCs/>
-          <w:lang w:val="en-US"/>
-        </w:rPr>
         <w:t xml:space="preserve">{{b_Intel}} </w:t>
       </w:r>
       <w:r>
         <w:rPr>
           <w:rFonts w:cs="Arial" w:ascii="Arial" w:hAnsi="Arial"/>
-          <w:b/>
-          <w:bCs/>
+          <w:b w:val="false"/>
+          <w:bCs w:val="false"/>
           <w:lang w:val="en-US"/>
         </w:rPr>
         <w:t>Intel</w:t>
@@ -372,8 +418,8 @@
       <w:r>
         <w:rPr>
           <w:rFonts w:eastAsia="MS Gothic" w:cs="Arial" w:ascii="MS Gothic" w:hAnsi="MS Gothic"/>
-          <w:b/>
-          <w:bCs/>
+          <w:b w:val="false"/>
+          <w:bCs w:val="false"/>
           <w:lang w:val="en-US"/>
         </w:rPr>
         <w:t>{{b_Ms}}</w:t>
@@ -381,8 +427,8 @@
       <w:r>
         <w:rPr>
           <w:rFonts w:cs="Arial" w:ascii="Arial" w:hAnsi="Arial"/>
-          <w:b/>
-          <w:bCs/>
+          <w:b w:val="false"/>
+          <w:bCs w:val="false"/>
           <w:lang w:val="en-US"/>
         </w:rPr>
         <w:t xml:space="preserve"> Microsoft Store</w:t>
@@ -393,12 +439,16 @@
         <w:pStyle w:val="Normal"/>
         <w:rPr>
           <w:rFonts w:ascii="Arial" w:hAnsi="Arial" w:cs="Arial"/>
+          <w:b w:val="false"/>
+          <w:bCs w:val="false"/>
           <w:lang w:val="en-US"/>
         </w:rPr>
       </w:pPr>
       <w:r>
         <w:rPr>
           <w:rFonts w:cs="Arial" w:ascii="Arial" w:hAnsi="Arial"/>
+          <w:b w:val="false"/>
+          <w:bCs w:val="false"/>
           <w:lang w:val="en-US"/>
         </w:rPr>
       </w:r>
@@ -427,23 +477,13 @@
           <w:lang w:val="en-US"/>
         </w:rPr>
         <w:t>Domaine :</w:t>
-      </w:r>
-    </w:p>
-    <w:p>
-      <w:pPr>
-        <w:pStyle w:val="Normal"/>
-        <w:rPr>
-          <w:rFonts w:ascii="Arial" w:hAnsi="Arial" w:cs="Arial"/>
-          <w:b/>
-          <w:bCs/>
-          <w:lang w:val="en-US"/>
-        </w:rPr>
-      </w:pPr>
-      <w:r>
-        <w:rPr>
-          <w:rFonts w:cs="Arial" w:ascii="Arial" w:hAnsi="Arial"/>
-          <w:b/>
-          <w:bCs/>
+        <w:tab/>
+      </w:r>
+      <w:r>
+        <w:rPr>
+          <w:rFonts w:cs="Arial" w:ascii="Arial" w:hAnsi="Arial"/>
+          <w:b w:val="false"/>
+          <w:bCs w:val="false"/>
           <w:lang w:val="en-US"/>
         </w:rPr>
         <w:t>{{Domaine}}</w:t>
@@ -500,14 +540,15 @@
           <w:tab w:val="left" w:pos="1470" w:leader="none"/>
         </w:tabs>
         <w:rPr>
-          <w:rFonts w:ascii="Arial" w:hAnsi="Arial" w:cs="Arial"/>
+          <w:b w:val="false"/>
+          <w:bCs w:val="false"/>
         </w:rPr>
       </w:pPr>
       <w:r>
         <w:rPr>
           <w:rFonts w:eastAsia="MS Gothic" w:cs="Arial" w:ascii="MS Gothic" w:hAnsi="MS Gothic"/>
-          <w:b/>
-          <w:bCs/>
+          <w:b w:val="false"/>
+          <w:bCs w:val="false"/>
           <w:lang w:val="en-US"/>
         </w:rPr>
         <w:t xml:space="preserve">{{b_Sophos}} </w:t>
@@ -515,6 +556,8 @@
       <w:r>
         <w:rPr>
           <w:rFonts w:cs="Arial" w:ascii="Arial" w:hAnsi="Arial"/>
+          <w:b w:val="false"/>
+          <w:bCs w:val="false"/>
         </w:rPr>
         <w:t>Sophos</w:t>
         <w:tab/>
@@ -526,8 +569,8 @@
       <w:r>
         <w:rPr>
           <w:rFonts w:eastAsia="MS Gothic" w:cs="Arial" w:ascii="MS Gothic" w:hAnsi="MS Gothic"/>
-          <w:b/>
-          <w:bCs/>
+          <w:b w:val="false"/>
+          <w:bCs w:val="false"/>
           <w:lang w:val="en-US"/>
         </w:rPr>
         <w:t xml:space="preserve">{{b_Fclient}} </w:t>
@@ -535,6 +578,8 @@
       <w:r>
         <w:rPr>
           <w:rFonts w:cs="Arial" w:ascii="Arial" w:hAnsi="Arial"/>
+          <w:b w:val="false"/>
+          <w:bCs w:val="false"/>
         </w:rPr>
         <w:t xml:space="preserve">FortiClient </w:t>
       </w:r>
@@ -547,14 +592,15 @@
           <w:tab w:val="left" w:pos="1470" w:leader="none"/>
         </w:tabs>
         <w:rPr>
-          <w:rFonts w:ascii="Arial" w:hAnsi="Arial" w:cs="Arial"/>
+          <w:b w:val="false"/>
+          <w:bCs w:val="false"/>
         </w:rPr>
       </w:pPr>
       <w:r>
         <w:rPr>
           <w:rFonts w:eastAsia="MS Gothic" w:cs="Arial" w:ascii="MS Gothic" w:hAnsi="MS Gothic"/>
-          <w:b/>
-          <w:bCs/>
+          <w:b w:val="false"/>
+          <w:bCs w:val="false"/>
           <w:lang w:val="en-US"/>
         </w:rPr>
         <w:t xml:space="preserve">{{b_Ninite}} </w:t>
@@ -562,6 +608,8 @@
       <w:r>
         <w:rPr>
           <w:rFonts w:cs="Arial" w:ascii="Arial" w:hAnsi="Arial"/>
+          <w:b w:val="false"/>
+          <w:bCs w:val="false"/>
         </w:rPr>
         <w:t>Ninite</w:t>
         <w:tab/>
@@ -573,8 +621,8 @@
       <w:r>
         <w:rPr>
           <w:rFonts w:eastAsia="MS Gothic" w:cs="Arial" w:ascii="MS Gothic" w:hAnsi="MS Gothic"/>
-          <w:b/>
-          <w:bCs/>
+          <w:b w:val="false"/>
+          <w:bCs w:val="false"/>
           <w:lang w:val="en-US"/>
         </w:rPr>
         <w:t>{{b_Edge}}</w:t>
@@ -582,6 +630,8 @@
       <w:r>
         <w:rPr>
           <w:rFonts w:cs="Arial" w:ascii="Arial" w:hAnsi="Arial"/>
+          <w:b w:val="false"/>
+          <w:bCs w:val="false"/>
         </w:rPr>
         <w:t xml:space="preserve"> Edge</w:t>
       </w:r>
@@ -594,14 +644,15 @@
           <w:tab w:val="left" w:pos="1470" w:leader="none"/>
         </w:tabs>
         <w:rPr>
-          <w:rFonts w:ascii="Arial" w:hAnsi="Arial" w:cs="Arial"/>
+          <w:b w:val="false"/>
+          <w:bCs w:val="false"/>
         </w:rPr>
       </w:pPr>
       <w:r>
         <w:rPr>
           <w:rFonts w:eastAsia="MS Gothic" w:cs="Arial" w:ascii="MS Gothic" w:hAnsi="MS Gothic"/>
-          <w:b/>
-          <w:bCs/>
+          <w:b w:val="false"/>
+          <w:bCs w:val="false"/>
           <w:lang w:val="en-US"/>
         </w:rPr>
         <w:t xml:space="preserve">{{b_Of}} </w:t>
@@ -609,6 +660,8 @@
       <w:r>
         <w:rPr>
           <w:rFonts w:cs="Arial" w:ascii="Arial" w:hAnsi="Arial"/>
+          <w:b w:val="false"/>
+          <w:bCs w:val="false"/>
         </w:rPr>
         <w:t>Office365</w:t>
         <w:tab/>
@@ -620,8 +673,8 @@
       <w:r>
         <w:rPr>
           <w:rFonts w:eastAsia="MS Gothic" w:cs="Arial" w:ascii="MS Gothic" w:hAnsi="MS Gothic"/>
-          <w:b/>
-          <w:bCs/>
+          <w:b w:val="false"/>
+          <w:bCs w:val="false"/>
           <w:lang w:val="en-US"/>
         </w:rPr>
         <w:t xml:space="preserve">{{b_Teams}} </w:t>
@@ -629,6 +682,8 @@
       <w:r>
         <w:rPr>
           <w:rFonts w:cs="Arial" w:ascii="Arial" w:hAnsi="Arial"/>
+          <w:b w:val="false"/>
+          <w:bCs w:val="false"/>
         </w:rPr>
         <w:t>Teams</w:t>
       </w:r>
@@ -675,16 +730,15 @@
       <w:pPr>
         <w:pStyle w:val="Normal"/>
         <w:rPr>
-          <w:rFonts w:ascii="Arial" w:hAnsi="Arial" w:cs="Arial"/>
-          <w:b/>
-          <w:bCs/>
+          <w:b w:val="false"/>
+          <w:bCs w:val="false"/>
         </w:rPr>
       </w:pPr>
       <w:r>
         <w:rPr>
           <w:rFonts w:eastAsia="MS Gothic" w:cs="Arial" w:ascii="MS Gothic" w:hAnsi="MS Gothic"/>
-          <w:b/>
-          <w:bCs/>
+          <w:b w:val="false"/>
+          <w:bCs w:val="false"/>
           <w:lang w:val="en-US"/>
         </w:rPr>
         <w:t xml:space="preserve">{{b_PRT}} </w:t>
@@ -692,29 +746,10 @@
       <w:r>
         <w:rPr>
           <w:rFonts w:cs="Arial" w:ascii="Arial" w:hAnsi="Arial"/>
-          <w:b/>
-          <w:bCs/>
+          <w:b w:val="false"/>
+          <w:bCs w:val="false"/>
         </w:rPr>
         <w:t>PRT_Secure_PRO (avec badge + NIP)</w:t>
-        <w:tab/>
-        <w:t xml:space="preserve"> Commentaire : </w:t>
-      </w:r>
-      <w:r>
-        <w:rPr>
-          <w:rFonts w:eastAsia="MS Gothic" w:cs="Arial" w:ascii="MS Gothic" w:hAnsi="MS Gothic"/>
-          <w:b/>
-          <w:bCs/>
-          <w:lang w:val="en-US"/>
-        </w:rPr>
-        <w:t>{{commentaire}}</w:t>
-      </w:r>
-      <w:r>
-        <w:rPr>
-          <w:rFonts w:cs="Arial" w:ascii="Arial" w:hAnsi="Arial"/>
-          <w:b/>
-          <w:bCs/>
-        </w:rPr>
-        <w:t xml:space="preserve"> </w:t>
       </w:r>
     </w:p>
     <w:p>
@@ -726,11 +761,15 @@
         </w:tabs>
         <w:rPr>
           <w:rFonts w:ascii="Arial" w:hAnsi="Arial" w:cs="Arial"/>
-        </w:rPr>
-      </w:pPr>
-      <w:r>
-        <w:rPr>
-          <w:rFonts w:cs="Arial" w:ascii="Arial" w:hAnsi="Arial"/>
+          <w:b w:val="false"/>
+          <w:bCs w:val="false"/>
+        </w:rPr>
+      </w:pPr>
+      <w:r>
+        <w:rPr>
+          <w:rFonts w:cs="Arial" w:ascii="Arial" w:hAnsi="Arial"/>
+          <w:b w:val="false"/>
+          <w:bCs w:val="false"/>
         </w:rPr>
       </w:r>
     </w:p>
@@ -742,9 +781,8 @@
           <w:tab w:val="left" w:pos="1470" w:leader="none"/>
         </w:tabs>
         <w:rPr>
-          <w:rFonts w:ascii="Arial" w:hAnsi="Arial" w:cs="Arial"/>
-          <w:b/>
-          <w:bCs/>
+          <w:b w:val="false"/>
+          <w:bCs w:val="false"/>
         </w:rPr>
       </w:pPr>
       <w:r>
@@ -754,23 +792,22 @@
           <w:bCs/>
           <w:color w:val="0075BF"/>
         </w:rPr>
-        <w:t xml:space="preserve">Paramétrages compte Outlook </w:t>
+        <w:t>Paramétrages compte Outlook :</w:t>
       </w:r>
     </w:p>
     <w:p>
       <w:pPr>
         <w:pStyle w:val="Normal"/>
         <w:rPr>
-          <w:rFonts w:ascii="Arial" w:hAnsi="Arial" w:cs="Arial"/>
-          <w:b/>
-          <w:bCs/>
+          <w:b w:val="false"/>
+          <w:bCs w:val="false"/>
         </w:rPr>
       </w:pPr>
       <w:r>
         <w:rPr>
           <w:rFonts w:eastAsia="MS Gothic" w:cs="Arial" w:ascii="MS Gothic" w:hAnsi="MS Gothic"/>
-          <w:b/>
-          <w:bCs/>
+          <w:b w:val="false"/>
+          <w:bCs w:val="false"/>
           <w:lang w:val="en-US"/>
         </w:rPr>
         <w:t xml:space="preserve">{{b_Poutlook}} </w:t>
@@ -778,8 +815,8 @@
       <w:r>
         <w:rPr>
           <w:rFonts w:cs="Arial" w:ascii="Arial" w:hAnsi="Arial"/>
-          <w:b/>
-          <w:bCs/>
+          <w:b w:val="false"/>
+          <w:bCs w:val="false"/>
         </w:rPr>
         <w:t>Oui (coché)</w:t>
         <w:tab/>
@@ -863,7 +900,6 @@
           <w:color w:val="0075BF"/>
         </w:rPr>
       </w:pPr>
-      <w:r/>
       <w:r>
         <w:rPr>
           <w:rFonts w:cs="Arial" w:ascii="Arial" w:hAnsi="Arial"/>
@@ -1017,36 +1053,64 @@
     <w:p>
       <w:pPr>
         <w:pStyle w:val="Normal"/>
+        <w:tabs>
+          <w:tab w:val="clear" w:pos="1418"/>
+          <w:tab w:val="left" w:pos="3000" w:leader="none"/>
+        </w:tabs>
         <w:spacing w:lineRule="auto" w:line="252"/>
-        <w:rPr>
-          <w:rFonts w:ascii="Arial" w:hAnsi="Arial" w:cs="Arial"/>
-        </w:rPr>
-      </w:pPr>
-      <w:r>
-        <w:rPr>
-          <w:rFonts w:cs="Arial" w:ascii="Arial" w:hAnsi="Arial"/>
-        </w:rPr>
-        <w:t>Matériel supplémentaire : {{Matériel_Sup_list}}</w:t>
+        <w:rPr/>
+      </w:pPr>
+      <w:r>
+        <w:rPr>
+          <w:rFonts w:cs="Arial" w:ascii="Arial" w:hAnsi="Arial"/>
+          <w:b/>
+          <w:bCs/>
+        </w:rPr>
+        <w:t>Matériel supplémentaire :</w:t>
+      </w:r>
+      <w:r>
+        <w:rPr>
+          <w:rFonts w:cs="Arial" w:ascii="Arial" w:hAnsi="Arial"/>
+        </w:rPr>
+        <w:t xml:space="preserve"> {{Matériel_Sup_list}}</w:t>
       </w:r>
     </w:p>
     <w:p>
       <w:pPr>
         <w:pStyle w:val="Normal"/>
-        <w:spacing w:lineRule="auto" w:line="252"/>
-        <w:rPr>
-          <w:rFonts w:ascii="Arial" w:hAnsi="Arial" w:cs="Arial"/>
-        </w:rPr>
-      </w:pPr>
-      <w:r>
-        <w:rPr>
-          <w:rFonts w:cs="Arial" w:ascii="Arial" w:hAnsi="Arial"/>
-        </w:rPr>
+        <w:spacing w:before="57" w:after="0"/>
+        <w:rPr/>
+      </w:pPr>
+      <w:r>
+        <w:rPr>
+          <w:rFonts w:cs="Arial" w:ascii="Arial" w:hAnsi="Arial"/>
+          <w:b/>
+          <w:bCs/>
+        </w:rPr>
+        <w:t xml:space="preserve">Commentaire : </w:t>
+      </w:r>
+      <w:r>
+        <w:rPr>
+          <w:rFonts w:eastAsia="MS Gothic" w:cs="Arial" w:ascii="MS Gothic" w:hAnsi="MS Gothic"/>
+          <w:b w:val="false"/>
+          <w:bCs w:val="false"/>
+          <w:lang w:val="en-US"/>
+        </w:rPr>
+        <w:t>{{commentaire}}</w:t>
+      </w:r>
+      <w:r>
+        <w:rPr>
+          <w:rFonts w:cs="Arial" w:ascii="Arial" w:hAnsi="Arial"/>
+          <w:b w:val="false"/>
+          <w:bCs w:val="false"/>
+        </w:rPr>
+        <w:t xml:space="preserve"> </w:t>
       </w:r>
     </w:p>
     <w:p>
       <w:pPr>
         <w:pStyle w:val="Normal"/>
-        <w:spacing w:before="0" w:after="240"/>
+        <w:spacing w:before="113" w:after="125"/>
         <w:ind w:firstLine="708"/>
         <w:rPr>
           <w:rFonts w:ascii="Arial" w:hAnsi="Arial" w:cs="Arial"/>
@@ -1065,7 +1129,7 @@
         <w:tabs>
           <w:tab w:val="clear" w:pos="1418"/>
           <w:tab w:val="left" w:pos="3686" w:leader="none"/>
-          <w:tab w:val="left" w:pos="7655" w:leader="none"/>
+          <w:tab w:val="right" w:pos="8895" w:leader="none"/>
         </w:tabs>
         <w:spacing w:before="480" w:after="120"/>
         <w:rPr>
@@ -1124,14 +1188,11 @@
         <w:tabs>
           <w:tab w:val="clear" w:pos="1418"/>
           <w:tab w:val="left" w:pos="3686" w:leader="none"/>
-          <w:tab w:val="left" w:pos="7655" w:leader="none"/>
+          <w:tab w:val="right" w:pos="8895" w:leader="none"/>
         </w:tabs>
         <w:spacing w:before="0" w:after="120"/>
         <w:jc w:val="both"/>
-        <w:rPr>
-          <w:rFonts w:ascii="Arial" w:hAnsi="Arial" w:cs="Arial"/>
-          <w:bCs/>
-        </w:rPr>
+        <w:rPr/>
       </w:pPr>
       <w:r>
         <w:rPr>
@@ -1159,6 +1220,53 @@
         <w:t>{{</w:t>
       </w:r>
       <w:r>
+        <w:drawing>
+          <wp:anchor behindDoc="0" distT="0" distB="0" distL="0" distR="0" simplePos="0" locked="0" layoutInCell="0" allowOverlap="1" relativeHeight="6">
+            <wp:simplePos x="0" y="0"/>
+            <wp:positionH relativeFrom="column">
+              <wp:posOffset>37465</wp:posOffset>
+            </wp:positionH>
+            <wp:positionV relativeFrom="paragraph">
+              <wp:posOffset>1562735</wp:posOffset>
+            </wp:positionV>
+            <wp:extent cx="3968115" cy="525780"/>
+            <wp:effectExtent l="0" t="0" r="0" b="0"/>
+            <wp:wrapSquare wrapText="largest"/>
+            <wp:docPr id="2" name="Image3" descr=""/>
+            <wp:cNvGraphicFramePr>
+              <a:graphicFrameLocks xmlns:a="http://schemas.openxmlformats.org/drawingml/2006/main" noChangeAspect="1"/>
+            </wp:cNvGraphicFramePr>
+            <a:graphic xmlns:a="http://schemas.openxmlformats.org/drawingml/2006/main">
+              <a:graphicData uri="http://schemas.openxmlformats.org/drawingml/2006/picture">
+                <pic:pic xmlns:pic="http://schemas.openxmlformats.org/drawingml/2006/picture">
+                  <pic:nvPicPr>
+                    <pic:cNvPr id="2" name="Image3" descr=""/>
+                    <pic:cNvPicPr>
+                      <a:picLocks noChangeAspect="1" noChangeArrowheads="1"/>
+                    </pic:cNvPicPr>
+                  </pic:nvPicPr>
+                  <pic:blipFill>
+                    <a:blip r:embed="rId3"/>
+                    <a:stretch>
+                      <a:fillRect/>
+                    </a:stretch>
+                  </pic:blipFill>
+                  <pic:spPr bwMode="auto">
+                    <a:xfrm>
+                      <a:off x="0" y="0"/>
+                      <a:ext cx="3968115" cy="525780"/>
+                    </a:xfrm>
+                    <a:prstGeom prst="rect">
+                      <a:avLst/>
+                    </a:prstGeom>
+                  </pic:spPr>
+                </pic:pic>
+              </a:graphicData>
+            </a:graphic>
+          </wp:anchor>
+        </w:drawing>
+      </w:r>
+      <w:r>
         <w:rPr>
           <w:rFonts w:cs="Arial" w:ascii="Arial" w:hAnsi="Arial"/>
           <w:bCs/>
@@ -1167,12 +1275,12 @@
       </w:r>
     </w:p>
     <w:sectPr>
-      <w:headerReference w:type="even" r:id="rId2"/>
-      <w:headerReference w:type="default" r:id="rId3"/>
-      <w:headerReference w:type="first" r:id="rId4"/>
+      <w:headerReference w:type="even" r:id="rId4"/>
+      <w:headerReference w:type="default" r:id="rId5"/>
+      <w:headerReference w:type="first" r:id="rId6"/>
       <w:type w:val="nextPage"/>
       <w:pgSz w:w="11906" w:h="16838"/>
-      <w:pgMar w:left="1417" w:right="1417" w:gutter="0" w:header="57" w:top="203" w:footer="0" w:bottom="284"/>
+      <w:pgMar w:left="950" w:right="1081" w:gutter="0" w:header="57" w:top="203" w:footer="0" w:bottom="284"/>
       <w:pgNumType w:fmt="decimal"/>
       <w:formProt w:val="false"/>
       <w:textDirection w:val="lrTb"/>
@@ -1209,55 +1317,10 @@
       <w:rPr>
         <w:lang w:val="fr-CH"/>
       </w:rPr>
-      <w:drawing>
-        <wp:anchor behindDoc="1" distT="0" distB="0" distL="114300" distR="114300" simplePos="0" locked="0" layoutInCell="0" allowOverlap="1" relativeHeight="2">
-          <wp:simplePos x="0" y="0"/>
-          <wp:positionH relativeFrom="column">
-            <wp:posOffset>-156210</wp:posOffset>
-          </wp:positionH>
-          <wp:positionV relativeFrom="paragraph">
-            <wp:posOffset>264795</wp:posOffset>
-          </wp:positionV>
-          <wp:extent cx="560070" cy="431800"/>
-          <wp:effectExtent l="0" t="0" r="0" b="0"/>
-          <wp:wrapTopAndBottom/>
-          <wp:docPr id="1" name="Picture 464308260" descr="Une image contenant Police, logo, Graphique, texte&#10;&#10;Description générée automatiquement"/>
-          <wp:cNvGraphicFramePr>
-            <a:graphicFrameLocks xmlns:a="http://schemas.openxmlformats.org/drawingml/2006/main" noChangeAspect="1"/>
-          </wp:cNvGraphicFramePr>
-          <a:graphic xmlns:a="http://schemas.openxmlformats.org/drawingml/2006/main">
-            <a:graphicData uri="http://schemas.openxmlformats.org/drawingml/2006/picture">
-              <pic:pic xmlns:pic="http://schemas.openxmlformats.org/drawingml/2006/picture">
-                <pic:nvPicPr>
-                  <pic:cNvPr id="1" name="Picture 464308260" descr="Une image contenant Police, logo, Graphique, texte&#10;&#10;Description générée automatiquement"/>
-                  <pic:cNvPicPr>
-                    <a:picLocks noChangeAspect="1" noChangeArrowheads="1"/>
-                  </pic:cNvPicPr>
-                </pic:nvPicPr>
-                <pic:blipFill>
-                  <a:blip r:embed="rId1"/>
-                  <a:stretch>
-                    <a:fillRect/>
-                  </a:stretch>
-                </pic:blipFill>
-                <pic:spPr bwMode="auto">
-                  <a:xfrm>
-                    <a:off x="0" y="0"/>
-                    <a:ext cx="560070" cy="431800"/>
-                  </a:xfrm>
-                  <a:prstGeom prst="rect">
-                    <a:avLst/>
-                  </a:prstGeom>
-                </pic:spPr>
-              </pic:pic>
-            </a:graphicData>
-          </a:graphic>
-        </wp:anchor>
-      </w:drawing>
       <mc:AlternateContent>
         <mc:Choice Requires="wps">
           <w:drawing>
-            <wp:anchor behindDoc="1" distT="0" distB="0" distL="0" distR="0" simplePos="0" locked="0" layoutInCell="1" allowOverlap="1" relativeHeight="4">
+            <wp:anchor behindDoc="1" distT="0" distB="0" distL="0" distR="0" simplePos="0" locked="0" layoutInCell="1" allowOverlap="1" relativeHeight="3">
               <wp:simplePos x="0" y="0"/>
               <wp:positionH relativeFrom="column">
                 <wp:align>left</wp:align>
@@ -1268,7 +1331,7 @@
               <wp:extent cx="14605" cy="175260"/>
               <wp:effectExtent l="0" t="0" r="0" b="0"/>
               <wp:wrapNone/>
-              <wp:docPr id="2" name="Frame2"/>
+              <wp:docPr id="3" name="Frame2"/>
               <a:graphic xmlns:a="http://schemas.openxmlformats.org/drawingml/2006/main">
                 <a:graphicData uri="http://schemas.microsoft.com/office/word/2010/wordprocessingShape">
                   <wps:wsp>
@@ -1367,55 +1430,10 @@
       <w:rPr>
         <w:lang w:val="fr-CH"/>
       </w:rPr>
-      <w:drawing>
-        <wp:anchor behindDoc="1" distT="0" distB="0" distL="114300" distR="114300" simplePos="0" locked="0" layoutInCell="0" allowOverlap="1" relativeHeight="2">
-          <wp:simplePos x="0" y="0"/>
-          <wp:positionH relativeFrom="column">
-            <wp:posOffset>-156210</wp:posOffset>
-          </wp:positionH>
-          <wp:positionV relativeFrom="paragraph">
-            <wp:posOffset>264795</wp:posOffset>
-          </wp:positionV>
-          <wp:extent cx="560070" cy="431800"/>
-          <wp:effectExtent l="0" t="0" r="0" b="0"/>
-          <wp:wrapTopAndBottom/>
-          <wp:docPr id="3" name="Picture 464308260" descr="Une image contenant Police, logo, Graphique, texte&#10;&#10;Description générée automatiquement"/>
-          <wp:cNvGraphicFramePr>
-            <a:graphicFrameLocks xmlns:a="http://schemas.openxmlformats.org/drawingml/2006/main" noChangeAspect="1"/>
-          </wp:cNvGraphicFramePr>
-          <a:graphic xmlns:a="http://schemas.openxmlformats.org/drawingml/2006/main">
-            <a:graphicData uri="http://schemas.openxmlformats.org/drawingml/2006/picture">
-              <pic:pic xmlns:pic="http://schemas.openxmlformats.org/drawingml/2006/picture">
-                <pic:nvPicPr>
-                  <pic:cNvPr id="3" name="Picture 464308260" descr="Une image contenant Police, logo, Graphique, texte&#10;&#10;Description générée automatiquement"/>
-                  <pic:cNvPicPr>
-                    <a:picLocks noChangeAspect="1" noChangeArrowheads="1"/>
-                  </pic:cNvPicPr>
-                </pic:nvPicPr>
-                <pic:blipFill>
-                  <a:blip r:embed="rId1"/>
-                  <a:stretch>
-                    <a:fillRect/>
-                  </a:stretch>
-                </pic:blipFill>
-                <pic:spPr bwMode="auto">
-                  <a:xfrm>
-                    <a:off x="0" y="0"/>
-                    <a:ext cx="560070" cy="431800"/>
-                  </a:xfrm>
-                  <a:prstGeom prst="rect">
-                    <a:avLst/>
-                  </a:prstGeom>
-                </pic:spPr>
-              </pic:pic>
-            </a:graphicData>
-          </a:graphic>
-        </wp:anchor>
-      </w:drawing>
       <mc:AlternateContent>
         <mc:Choice Requires="wps">
           <w:drawing>
-            <wp:anchor behindDoc="1" distT="0" distB="0" distL="0" distR="0" simplePos="0" locked="0" layoutInCell="1" allowOverlap="1" relativeHeight="4">
+            <wp:anchor behindDoc="1" distT="0" distB="0" distL="0" distR="0" simplePos="0" locked="0" layoutInCell="1" allowOverlap="1" relativeHeight="3">
               <wp:simplePos x="0" y="0"/>
               <wp:positionH relativeFrom="column">
                 <wp:align>left</wp:align>

</xml_diff>